<commit_message>
backup avant essai creation index
</commit_message>
<xml_diff>
--- a/Rapport_Jordane_Quincy.docx
+++ b/Rapport_Jordane_Quincy.docx
@@ -1842,7 +1842,103 @@
         <w:t xml:space="preserve"> </w:t>
       </w:r>
     </w:p>
-    <w:p>
+    <w:p/>
+    <w:p>
+      <w:pPr>
+        <w:jc w:val="center"/>
+      </w:pPr>
+      <w:r>
+        <w:rPr>
+          <w:noProof/>
+          <w:lang w:eastAsia="fr-FR"/>
+        </w:rPr>
+        <w:drawing>
+          <wp:inline distT="0" distB="0" distL="0" distR="0">
+            <wp:extent cx="2412699" cy="844445"/>
+            <wp:effectExtent l="0" t="0" r="6651" b="0"/>
+            <wp:docPr id="22" name="Image 21" descr="univTransparent.png"/>
+            <wp:cNvGraphicFramePr>
+              <a:graphicFrameLocks xmlns:a="http://schemas.openxmlformats.org/drawingml/2006/main" noChangeAspect="1"/>
+            </wp:cNvGraphicFramePr>
+            <a:graphic xmlns:a="http://schemas.openxmlformats.org/drawingml/2006/main">
+              <a:graphicData uri="http://schemas.openxmlformats.org/drawingml/2006/picture">
+                <pic:pic xmlns:pic="http://schemas.openxmlformats.org/drawingml/2006/picture">
+                  <pic:nvPicPr>
+                    <pic:cNvPr id="0" name="univTransparent.png"/>
+                    <pic:cNvPicPr/>
+                  </pic:nvPicPr>
+                  <pic:blipFill>
+                    <a:blip r:embed="rId10" cstate="print"/>
+                    <a:stretch>
+                      <a:fillRect/>
+                    </a:stretch>
+                  </pic:blipFill>
+                  <pic:spPr>
+                    <a:xfrm>
+                      <a:off x="0" y="0"/>
+                      <a:ext cx="2412699" cy="844445"/>
+                    </a:xfrm>
+                    <a:prstGeom prst="rect">
+                      <a:avLst/>
+                    </a:prstGeom>
+                  </pic:spPr>
+                </pic:pic>
+              </a:graphicData>
+            </a:graphic>
+          </wp:inline>
+        </w:drawing>
+      </w:r>
+    </w:p>
+    <w:p>
+      <w:pPr>
+        <w:jc w:val="center"/>
+      </w:pPr>
+    </w:p>
+    <w:p>
+      <w:pPr>
+        <w:jc w:val="center"/>
+      </w:pPr>
+      <w:r>
+        <w:rPr>
+          <w:noProof/>
+          <w:lang w:eastAsia="fr-FR"/>
+        </w:rPr>
+        <w:drawing>
+          <wp:inline distT="0" distB="0" distL="0" distR="0">
+            <wp:extent cx="3242804" cy="609550"/>
+            <wp:effectExtent l="0" t="0" r="0" b="0"/>
+            <wp:docPr id="23" name="Image 22" descr="valeur.png"/>
+            <wp:cNvGraphicFramePr>
+              <a:graphicFrameLocks xmlns:a="http://schemas.openxmlformats.org/drawingml/2006/main" noChangeAspect="1"/>
+            </wp:cNvGraphicFramePr>
+            <a:graphic xmlns:a="http://schemas.openxmlformats.org/drawingml/2006/main">
+              <a:graphicData uri="http://schemas.openxmlformats.org/drawingml/2006/picture">
+                <pic:pic xmlns:pic="http://schemas.openxmlformats.org/drawingml/2006/picture">
+                  <pic:nvPicPr>
+                    <pic:cNvPr id="0" name="valeur.png"/>
+                    <pic:cNvPicPr/>
+                  </pic:nvPicPr>
+                  <pic:blipFill>
+                    <a:blip r:embed="rId11" cstate="print"/>
+                    <a:stretch>
+                      <a:fillRect/>
+                    </a:stretch>
+                  </pic:blipFill>
+                  <pic:spPr>
+                    <a:xfrm>
+                      <a:off x="0" y="0"/>
+                      <a:ext cx="3242804" cy="609550"/>
+                    </a:xfrm>
+                    <a:prstGeom prst="rect">
+                      <a:avLst/>
+                    </a:prstGeom>
+                  </pic:spPr>
+                </pic:pic>
+              </a:graphicData>
+            </a:graphic>
+          </wp:inline>
+        </w:drawing>
+      </w:r>
       <w:r>
         <w:br w:type="page"/>
       </w:r>
@@ -1957,7 +2053,7 @@
                     <pic:cNvPicPr/>
                   </pic:nvPicPr>
                   <pic:blipFill>
-                    <a:blip r:embed="rId10" cstate="print"/>
+                    <a:blip r:embed="rId12" cstate="print"/>
                     <a:stretch>
                       <a:fillRect/>
                     </a:stretch>
@@ -2054,7 +2150,7 @@
                     <pic:cNvPicPr/>
                   </pic:nvPicPr>
                   <pic:blipFill>
-                    <a:blip r:embed="rId11" cstate="print"/>
+                    <a:blip r:embed="rId13" cstate="print"/>
                     <a:stretch>
                       <a:fillRect/>
                     </a:stretch>
@@ -2194,7 +2290,15 @@
     </w:p>
     <w:p>
       <w:r>
-        <w:t xml:space="preserve">c'est pourquoi j'ai émis l'idée d'un refactoring du </w:t>
+        <w:t xml:space="preserve">c'est pourquoi j'ai émis l'idée d'un </w:t>
+      </w:r>
+      <w:proofErr w:type="spellStart"/>
+      <w:r>
+        <w:t>refactoring</w:t>
+      </w:r>
+      <w:proofErr w:type="spellEnd"/>
+      <w:r>
+        <w:t xml:space="preserve"> du </w:t>
       </w:r>
       <w:r>
         <w:t>cœur</w:t>
@@ -2318,7 +2422,7 @@
                     <pic:cNvPicPr/>
                   </pic:nvPicPr>
                   <pic:blipFill>
-                    <a:blip r:embed="rId12" cstate="print"/>
+                    <a:blip r:embed="rId14" cstate="print"/>
                     <a:stretch>
                       <a:fillRect/>
                     </a:stretch>
@@ -2406,7 +2510,15 @@
     </w:p>
     <w:p>
       <w:r>
-        <w:t>Twist suit le modèle MVC et est construit à l'aide du Framework v4, qui est un Framework interne de Décathlon lui même basé sur le Framework Spring.</w:t>
+        <w:t xml:space="preserve">Twist suit le modèle MVC et est construit à l'aide du Framework v4, qui est un Framework interne de Décathlon lui même basé sur le Framework </w:t>
+      </w:r>
+      <w:proofErr w:type="spellStart"/>
+      <w:r>
+        <w:t>Spring</w:t>
+      </w:r>
+      <w:proofErr w:type="spellEnd"/>
+      <w:r>
+        <w:t>.</w:t>
       </w:r>
     </w:p>
     <w:p>
@@ -2441,7 +2553,23 @@
     </w:p>
     <w:p>
       <w:r>
-        <w:t>Ce Framework interne tente de poser de bonnes bases du développements via l'utilisation de Maven et de Spring.</w:t>
+        <w:t xml:space="preserve">Ce Framework interne tente de poser de bonnes bases du développements via l'utilisation de </w:t>
+      </w:r>
+      <w:proofErr w:type="spellStart"/>
+      <w:r>
+        <w:t>Maven</w:t>
+      </w:r>
+      <w:proofErr w:type="spellEnd"/>
+      <w:r>
+        <w:t xml:space="preserve"> et de </w:t>
+      </w:r>
+      <w:proofErr w:type="spellStart"/>
+      <w:r>
+        <w:t>Spring</w:t>
+      </w:r>
+      <w:proofErr w:type="spellEnd"/>
+      <w:r>
+        <w:t>.</w:t>
       </w:r>
     </w:p>
     <w:p>
@@ -2461,7 +2589,23 @@
     </w:p>
     <w:p>
       <w:r>
-        <w:t>Notre application étant utilisée dans 10 pays (pour un total de 24 entrepôts), elle est considérée comme critique d'où la nécessitée d'avoir un load balancing.</w:t>
+        <w:t xml:space="preserve">Notre application étant utilisée dans 10 pays (pour un total de 24 entrepôts), elle est considérée comme critique d'où la nécessitée d'avoir un </w:t>
+      </w:r>
+      <w:proofErr w:type="spellStart"/>
+      <w:r>
+        <w:t>load</w:t>
+      </w:r>
+      <w:proofErr w:type="spellEnd"/>
+      <w:r>
+        <w:t xml:space="preserve"> </w:t>
+      </w:r>
+      <w:proofErr w:type="spellStart"/>
+      <w:r>
+        <w:t>balancing</w:t>
+      </w:r>
+      <w:proofErr w:type="spellEnd"/>
+      <w:r>
+        <w:t>.</w:t>
       </w:r>
     </w:p>
     <w:p>
@@ -2475,8 +2619,21 @@
       </w:r>
     </w:p>
     <w:p>
-      <w:r>
-        <w:t>WebLogic est la solution retenue pour déployée nos ear.</w:t>
+      <w:proofErr w:type="spellStart"/>
+      <w:r>
+        <w:t>WebLogic</w:t>
+      </w:r>
+      <w:proofErr w:type="spellEnd"/>
+      <w:r>
+        <w:t xml:space="preserve"> est la solution retenue pour déployée nos </w:t>
+      </w:r>
+      <w:proofErr w:type="spellStart"/>
+      <w:r>
+        <w:t>ear</w:t>
+      </w:r>
+      <w:proofErr w:type="spellEnd"/>
+      <w:r>
+        <w:t>.</w:t>
       </w:r>
     </w:p>
     <w:p>
@@ -2496,7 +2653,15 @@
     </w:p>
     <w:p>
       <w:r>
-        <w:t xml:space="preserve">L'utilisation d'hibernate permet de s'affranchir des </w:t>
+        <w:t>L'utilisation d'</w:t>
+      </w:r>
+      <w:proofErr w:type="spellStart"/>
+      <w:r>
+        <w:t>hibernate</w:t>
+      </w:r>
+      <w:proofErr w:type="spellEnd"/>
+      <w:r>
+        <w:t xml:space="preserve"> permet de s'affranchir des </w:t>
       </w:r>
       <w:r>
         <w:t>spécificités</w:t>
@@ -2531,7 +2696,15 @@
     </w:p>
     <w:p>
       <w:r>
-        <w:t>Le framework v4 de Décathlon permet d'obtenir très rapidement des opérations CRUD sur de nouvelles entités ce qui permet un gain de productivité important lors de la création de nouvelles tables.</w:t>
+        <w:t xml:space="preserve">Le </w:t>
+      </w:r>
+      <w:proofErr w:type="spellStart"/>
+      <w:r>
+        <w:t>framework</w:t>
+      </w:r>
+      <w:proofErr w:type="spellEnd"/>
+      <w:r>
+        <w:t xml:space="preserve"> v4 de Décathlon permet d'obtenir très rapidement des opérations CRUD sur de nouvelles entités ce qui permet un gain de productivité important lors de la création de nouvelles tables.</w:t>
       </w:r>
     </w:p>
     <w:p>
@@ -2546,7 +2719,15 @@
     </w:p>
     <w:p>
       <w:r>
-        <w:t>Deux datacenters indépendants et situés dans des localisations éloignées, mais dont l'emplacement reste secret pour des raisons évidentes de sécurité,</w:t>
+        <w:t xml:space="preserve">Deux </w:t>
+      </w:r>
+      <w:proofErr w:type="spellStart"/>
+      <w:r>
+        <w:t>datacenters</w:t>
+      </w:r>
+      <w:proofErr w:type="spellEnd"/>
+      <w:r>
+        <w:t xml:space="preserve"> indépendants et situés dans des localisations éloignées, mais dont l'emplacement reste secret pour des raisons évidentes de sécurité,</w:t>
       </w:r>
       <w:r>
         <w:t xml:space="preserve"> </w:t>
@@ -2633,7 +2814,15 @@
     </w:p>
     <w:p>
       <w:r>
-        <w:t>Avant ce projet, la qualité des commandes n'était pas toujours au rendez-vous et cela peut s'expliquer par le fait que les contrôles étaient réalisées physiquement et de manière ponctuelles après le colisage, c'est à dire qu'en bout de chaine, la personne ayant effectué l'emballage devait rouvrir un carton tous les X cartons afin de rescanner l'ensemble des articles pour en valider le contenu.</w:t>
+        <w:t xml:space="preserve">Avant ce projet, la qualité des commandes n'était pas toujours au rendez-vous et cela peut s'expliquer par le fait que les contrôles étaient réalisées physiquement et de manière ponctuelles après le colisage, c'est à dire qu'en bout de chaine, la personne ayant effectué l'emballage devait rouvrir un carton tous les X cartons afin de </w:t>
+      </w:r>
+      <w:proofErr w:type="spellStart"/>
+      <w:r>
+        <w:t>rescanner</w:t>
+      </w:r>
+      <w:proofErr w:type="spellEnd"/>
+      <w:r>
+        <w:t xml:space="preserve"> l'ensemble des articles pour en valider le contenu.</w:t>
       </w:r>
     </w:p>
     <w:p>
@@ -2673,88 +2862,6 @@
                 <pic:pic xmlns:pic="http://schemas.openxmlformats.org/drawingml/2006/picture">
                   <pic:nvPicPr>
                     <pic:cNvPr id="0" name="red.png"/>
-                    <pic:cNvPicPr/>
-                  </pic:nvPicPr>
-                  <pic:blipFill>
-                    <a:blip r:embed="rId13" cstate="print"/>
-                    <a:stretch>
-                      <a:fillRect/>
-                    </a:stretch>
-                  </pic:blipFill>
-                  <pic:spPr>
-                    <a:xfrm>
-                      <a:off x="0" y="0"/>
-                      <a:ext cx="838317" cy="1567082"/>
-                    </a:xfrm>
-                    <a:prstGeom prst="rect">
-                      <a:avLst/>
-                    </a:prstGeom>
-                  </pic:spPr>
-                </pic:pic>
-              </a:graphicData>
-            </a:graphic>
-          </wp:inline>
-        </w:drawing>
-      </w:r>
-      <w:r>
-        <w:rPr>
-          <w:noProof/>
-          <w:lang w:eastAsia="fr-FR"/>
-        </w:rPr>
-        <w:drawing>
-          <wp:inline distT="0" distB="0" distL="0" distR="0">
-            <wp:extent cx="838317" cy="1567082"/>
-            <wp:effectExtent l="19050" t="0" r="0" b="0"/>
-            <wp:docPr id="18" name="Image 14" descr="orange.png"/>
-            <wp:cNvGraphicFramePr>
-              <a:graphicFrameLocks xmlns:a="http://schemas.openxmlformats.org/drawingml/2006/main" noChangeAspect="1"/>
-            </wp:cNvGraphicFramePr>
-            <a:graphic xmlns:a="http://schemas.openxmlformats.org/drawingml/2006/main">
-              <a:graphicData uri="http://schemas.openxmlformats.org/drawingml/2006/picture">
-                <pic:pic xmlns:pic="http://schemas.openxmlformats.org/drawingml/2006/picture">
-                  <pic:nvPicPr>
-                    <pic:cNvPr id="0" name="orange.png"/>
-                    <pic:cNvPicPr/>
-                  </pic:nvPicPr>
-                  <pic:blipFill>
-                    <a:blip r:embed="rId14" cstate="print"/>
-                    <a:stretch>
-                      <a:fillRect/>
-                    </a:stretch>
-                  </pic:blipFill>
-                  <pic:spPr>
-                    <a:xfrm>
-                      <a:off x="0" y="0"/>
-                      <a:ext cx="838317" cy="1567082"/>
-                    </a:xfrm>
-                    <a:prstGeom prst="rect">
-                      <a:avLst/>
-                    </a:prstGeom>
-                  </pic:spPr>
-                </pic:pic>
-              </a:graphicData>
-            </a:graphic>
-          </wp:inline>
-        </w:drawing>
-      </w:r>
-      <w:r>
-        <w:rPr>
-          <w:noProof/>
-          <w:lang w:eastAsia="fr-FR"/>
-        </w:rPr>
-        <w:drawing>
-          <wp:inline distT="0" distB="0" distL="0" distR="0">
-            <wp:extent cx="838317" cy="1567082"/>
-            <wp:effectExtent l="19050" t="0" r="0" b="0"/>
-            <wp:docPr id="14" name="Image 13" descr="green.png"/>
-            <wp:cNvGraphicFramePr>
-              <a:graphicFrameLocks xmlns:a="http://schemas.openxmlformats.org/drawingml/2006/main" noChangeAspect="1"/>
-            </wp:cNvGraphicFramePr>
-            <a:graphic xmlns:a="http://schemas.openxmlformats.org/drawingml/2006/main">
-              <a:graphicData uri="http://schemas.openxmlformats.org/drawingml/2006/picture">
-                <pic:pic xmlns:pic="http://schemas.openxmlformats.org/drawingml/2006/picture">
-                  <pic:nvPicPr>
-                    <pic:cNvPr id="0" name="green.png"/>
                     <pic:cNvPicPr/>
                   </pic:nvPicPr>
                   <pic:blipFill>
@@ -2778,6 +2885,88 @@
           </wp:inline>
         </w:drawing>
       </w:r>
+      <w:r>
+        <w:rPr>
+          <w:noProof/>
+          <w:lang w:eastAsia="fr-FR"/>
+        </w:rPr>
+        <w:drawing>
+          <wp:inline distT="0" distB="0" distL="0" distR="0">
+            <wp:extent cx="838317" cy="1567082"/>
+            <wp:effectExtent l="19050" t="0" r="0" b="0"/>
+            <wp:docPr id="18" name="Image 14" descr="orange.png"/>
+            <wp:cNvGraphicFramePr>
+              <a:graphicFrameLocks xmlns:a="http://schemas.openxmlformats.org/drawingml/2006/main" noChangeAspect="1"/>
+            </wp:cNvGraphicFramePr>
+            <a:graphic xmlns:a="http://schemas.openxmlformats.org/drawingml/2006/main">
+              <a:graphicData uri="http://schemas.openxmlformats.org/drawingml/2006/picture">
+                <pic:pic xmlns:pic="http://schemas.openxmlformats.org/drawingml/2006/picture">
+                  <pic:nvPicPr>
+                    <pic:cNvPr id="0" name="orange.png"/>
+                    <pic:cNvPicPr/>
+                  </pic:nvPicPr>
+                  <pic:blipFill>
+                    <a:blip r:embed="rId16" cstate="print"/>
+                    <a:stretch>
+                      <a:fillRect/>
+                    </a:stretch>
+                  </pic:blipFill>
+                  <pic:spPr>
+                    <a:xfrm>
+                      <a:off x="0" y="0"/>
+                      <a:ext cx="838317" cy="1567082"/>
+                    </a:xfrm>
+                    <a:prstGeom prst="rect">
+                      <a:avLst/>
+                    </a:prstGeom>
+                  </pic:spPr>
+                </pic:pic>
+              </a:graphicData>
+            </a:graphic>
+          </wp:inline>
+        </w:drawing>
+      </w:r>
+      <w:r>
+        <w:rPr>
+          <w:noProof/>
+          <w:lang w:eastAsia="fr-FR"/>
+        </w:rPr>
+        <w:drawing>
+          <wp:inline distT="0" distB="0" distL="0" distR="0">
+            <wp:extent cx="838317" cy="1567082"/>
+            <wp:effectExtent l="19050" t="0" r="0" b="0"/>
+            <wp:docPr id="14" name="Image 13" descr="green.png"/>
+            <wp:cNvGraphicFramePr>
+              <a:graphicFrameLocks xmlns:a="http://schemas.openxmlformats.org/drawingml/2006/main" noChangeAspect="1"/>
+            </wp:cNvGraphicFramePr>
+            <a:graphic xmlns:a="http://schemas.openxmlformats.org/drawingml/2006/main">
+              <a:graphicData uri="http://schemas.openxmlformats.org/drawingml/2006/picture">
+                <pic:pic xmlns:pic="http://schemas.openxmlformats.org/drawingml/2006/picture">
+                  <pic:nvPicPr>
+                    <pic:cNvPr id="0" name="green.png"/>
+                    <pic:cNvPicPr/>
+                  </pic:nvPicPr>
+                  <pic:blipFill>
+                    <a:blip r:embed="rId17" cstate="print"/>
+                    <a:stretch>
+                      <a:fillRect/>
+                    </a:stretch>
+                  </pic:blipFill>
+                  <pic:spPr>
+                    <a:xfrm>
+                      <a:off x="0" y="0"/>
+                      <a:ext cx="838317" cy="1567082"/>
+                    </a:xfrm>
+                    <a:prstGeom prst="rect">
+                      <a:avLst/>
+                    </a:prstGeom>
+                  </pic:spPr>
+                </pic:pic>
+              </a:graphicData>
+            </a:graphic>
+          </wp:inline>
+        </w:drawing>
+      </w:r>
     </w:p>
     <w:p>
       <w:r>
@@ -2797,7 +2986,15 @@
     </w:p>
     <w:p>
       <w:r>
-        <w:t xml:space="preserve">D'autre part, certains transporteurs ne font qu'une ramasse par jour alors que d'autres peuvent en faire plusieurs mais rien ne permettait de coliser </w:t>
+        <w:t xml:space="preserve">D'autre part, certains transporteurs ne font qu'une ramasse par jour alors que d'autres peuvent en faire plusieurs mais rien ne permettait de </w:t>
+      </w:r>
+      <w:proofErr w:type="spellStart"/>
+      <w:r>
+        <w:t>coliser</w:t>
+      </w:r>
+      <w:proofErr w:type="spellEnd"/>
+      <w:r>
+        <w:t xml:space="preserve"> </w:t>
       </w:r>
     </w:p>
     <w:p>
@@ -2829,7 +3026,15 @@
     </w:p>
     <w:p>
       <w:r>
-        <w:t>A l'heure actuelle, les factures sont éditées en même temps que le sticker transporteur mais cela ralenti considérablemeent le magasinier qui doit cassé son geste</w:t>
+        <w:t xml:space="preserve">A l'heure actuelle, les factures sont éditées en même temps que le sticker transporteur mais cela ralenti </w:t>
+      </w:r>
+      <w:proofErr w:type="spellStart"/>
+      <w:r>
+        <w:t>considérablemeent</w:t>
+      </w:r>
+      <w:proofErr w:type="spellEnd"/>
+      <w:r>
+        <w:t xml:space="preserve"> le magasinier qui doit cassé son geste</w:t>
       </w:r>
     </w:p>
     <w:p>
@@ -2859,7 +3064,15 @@
     </w:p>
     <w:p>
       <w:r>
-        <w:t>et ce temps est également complétement masqués pour l'utilisateur car les tâches d'impressions sont lancées dès le début du tri en parallèle des actions physiques réalisées.</w:t>
+        <w:t xml:space="preserve">et ce temps est également </w:t>
+      </w:r>
+      <w:proofErr w:type="spellStart"/>
+      <w:r>
+        <w:t>complétement</w:t>
+      </w:r>
+      <w:proofErr w:type="spellEnd"/>
+      <w:r>
+        <w:t xml:space="preserve"> masqués pour l'utilisateur car les tâches d'impressions sont lancées dès le début du tri en parallèle des actions physiques réalisées.</w:t>
       </w:r>
     </w:p>
     <w:p>
@@ -2954,7 +3167,7 @@
       </w:r>
     </w:p>
     <w:sectPr>
-      <w:footerReference w:type="default" r:id="rId16"/>
+      <w:footerReference w:type="default" r:id="rId18"/>
       <w:pgSz w:w="11906" w:h="16838"/>
       <w:pgMar w:top="1417" w:right="1417" w:bottom="1417" w:left="1417" w:header="708" w:footer="708" w:gutter="0"/>
       <w:pgBorders w:display="firstPage" w:offsetFrom="page">
@@ -3036,7 +3249,7 @@
                 <w:sz w:val="32"/>
                 <w:szCs w:val="32"/>
               </w:rPr>
-              <w:t>2</w:t>
+              <w:t>3</w:t>
             </w:r>
           </w:fldSimple>
         </w:p>
@@ -4301,7 +4514,7 @@
 </file>
 
 <file path=customXml/itemProps1.xml><?xml version="1.0" encoding="utf-8"?>
-<ds:datastoreItem xmlns:ds="http://schemas.openxmlformats.org/officeDocument/2006/customXml" ds:itemID="{7B9A7586-C340-4A5D-ACDC-1AC98E5D87F3}">
+<ds:datastoreItem xmlns:ds="http://schemas.openxmlformats.org/officeDocument/2006/customXml" ds:itemID="{F4F1BEE5-6C81-49DB-BB86-CBBC33470E6D}">
   <ds:schemaRefs>
     <ds:schemaRef ds:uri="http://schemas.openxmlformats.org/officeDocument/2006/bibliography"/>
   </ds:schemaRefs>

</xml_diff>